<commit_message>
fixing tense in paper
</commit_message>
<xml_diff>
--- a/Capstone/Proposal/MastersProject.NickPalacio.docx
+++ b/Capstone/Proposal/MastersProject.NickPalacio.docx
@@ -1,6 +1,6 @@
 
 <file path=word/document.xml><?xml version="1.0" encoding="utf-8"?>
-<w:document xmlns:wpc="http://schemas.microsoft.com/office/word/2010/wordprocessingCanvas" xmlns:cx="http://schemas.microsoft.com/office/drawing/2014/chartex" xmlns:cx1="http://schemas.microsoft.com/office/drawing/2015/9/8/chartex" xmlns:cx2="http://schemas.microsoft.com/office/drawing/2015/10/21/chartex" xmlns:cx3="http://schemas.microsoft.com/office/drawing/2016/5/9/chartex" xmlns:cx4="http://schemas.microsoft.com/office/drawing/2016/5/10/chartex" xmlns:cx5="http://schemas.microsoft.com/office/drawing/2016/5/11/chartex" xmlns:cx6="http://schemas.microsoft.com/office/drawing/2016/5/12/chartex" xmlns:cx7="http://schemas.microsoft.com/office/drawing/2016/5/13/chartex" xmlns:cx8="http://schemas.microsoft.com/office/drawing/2016/5/14/chartex" xmlns:mc="http://schemas.openxmlformats.org/markup-compatibility/2006" xmlns:aink="http://schemas.microsoft.com/office/drawing/2016/ink" xmlns:am3d="http://schemas.microsoft.com/office/drawing/2017/model3d" xmlns:o="urn:schemas-microsoft-com:office:office" xmlns:r="http://schemas.openxmlformats.org/officeDocument/2006/relationships" xmlns:m="http://schemas.openxmlformats.org/officeDocument/2006/math" xmlns:v="urn:schemas-microsoft-com:vml" xmlns:wp14="http://schemas.microsoft.com/office/word/2010/wordprocessingDrawing" xmlns:wp="http://schemas.openxmlformats.org/drawingml/2006/wordprocessingDrawing" xmlns:w10="urn:schemas-microsoft-com:office:word" xmlns:w="http://schemas.openxmlformats.org/wordprocessingml/2006/main" xmlns:w14="http://schemas.microsoft.com/office/word/2010/wordml" xmlns:w15="http://schemas.microsoft.com/office/word/2012/wordml" xmlns:w16cex="http://schemas.microsoft.com/office/word/2018/wordml/cex" xmlns:w16cid="http://schemas.microsoft.com/office/word/2016/wordml/cid" xmlns:w16="http://schemas.microsoft.com/office/word/2018/wordml" xmlns:w16se="http://schemas.microsoft.com/office/word/2015/wordml/symex" xmlns:wpg="http://schemas.microsoft.com/office/word/2010/wordprocessingGroup" xmlns:wpi="http://schemas.microsoft.com/office/word/2010/wordprocessingInk" xmlns:wne="http://schemas.microsoft.com/office/word/2006/wordml" xmlns:wps="http://schemas.microsoft.com/office/word/2010/wordprocessingShape" mc:Ignorable="w14 w15 w16se w16cid w16 w16cex wp14">
+<w:document xmlns:wpc="http://schemas.microsoft.com/office/word/2010/wordprocessingCanvas" xmlns:cx="http://schemas.microsoft.com/office/drawing/2014/chartex" xmlns:cx1="http://schemas.microsoft.com/office/drawing/2015/9/8/chartex" xmlns:cx2="http://schemas.microsoft.com/office/drawing/2015/10/21/chartex" xmlns:cx3="http://schemas.microsoft.com/office/drawing/2016/5/9/chartex" xmlns:cx4="http://schemas.microsoft.com/office/drawing/2016/5/10/chartex" xmlns:cx5="http://schemas.microsoft.com/office/drawing/2016/5/11/chartex" xmlns:cx6="http://schemas.microsoft.com/office/drawing/2016/5/12/chartex" xmlns:cx7="http://schemas.microsoft.com/office/drawing/2016/5/13/chartex" xmlns:cx8="http://schemas.microsoft.com/office/drawing/2016/5/14/chartex" xmlns:mc="http://schemas.openxmlformats.org/markup-compatibility/2006" xmlns:aink="http://schemas.microsoft.com/office/drawing/2016/ink" xmlns:am3d="http://schemas.microsoft.com/office/drawing/2017/model3d" xmlns:o="urn:schemas-microsoft-com:office:office" xmlns:r="http://schemas.openxmlformats.org/officeDocument/2006/relationships" xmlns:m="http://schemas.openxmlformats.org/officeDocument/2006/math" xmlns:v="urn:schemas-microsoft-com:vml" xmlns:wp14="http://schemas.microsoft.com/office/word/2010/wordprocessingDrawing" xmlns:wp="http://schemas.openxmlformats.org/drawingml/2006/wordprocessingDrawing" xmlns:w10="urn:schemas-microsoft-com:office:word" xmlns:w="http://schemas.openxmlformats.org/wordprocessingml/2006/main" xmlns:w14="http://schemas.microsoft.com/office/word/2010/wordml" xmlns:w15="http://schemas.microsoft.com/office/word/2012/wordml" xmlns:w16cex="http://schemas.microsoft.com/office/word/2018/wordml/cex" xmlns:w16cid="http://schemas.microsoft.com/office/word/2016/wordml/cid" xmlns:w16="http://schemas.microsoft.com/office/word/2018/wordml" xmlns:w16sdtdh="http://schemas.microsoft.com/office/word/2020/wordml/sdtdatahash" xmlns:w16se="http://schemas.microsoft.com/office/word/2015/wordml/symex" xmlns:wpg="http://schemas.microsoft.com/office/word/2010/wordprocessingGroup" xmlns:wpi="http://schemas.microsoft.com/office/word/2010/wordprocessingInk" xmlns:wne="http://schemas.microsoft.com/office/word/2006/wordml" xmlns:wps="http://schemas.microsoft.com/office/word/2010/wordprocessingShape" mc:Ignorable="w14 w15 w16se w16cid w16 w16cex w16sdtdh wp14">
   <w:body>
     <w:p>
       <w:pPr>
@@ -192,7 +192,13 @@
         <w:t xml:space="preserve"> </w:t>
       </w:r>
       <w:r>
-        <w:t>Since then the US has experienced several waves of increased infection rates that ha</w:t>
+        <w:t xml:space="preserve">Since </w:t>
+      </w:r>
+      <w:r>
+        <w:t>then</w:t>
+      </w:r>
+      <w:r>
+        <w:t xml:space="preserve"> the US has experienced several waves of increased infection rates that ha</w:t>
       </w:r>
       <w:r>
         <w:t>ve</w:t>
@@ -618,71 +624,183 @@
         <w:t>,</w:t>
       </w:r>
       <w:r>
-        <w:t xml:space="preserve"> I </w:t>
+        <w:t xml:space="preserve"> I buil</w:t>
+      </w:r>
+      <w:r>
+        <w:t>t</w:t>
+      </w:r>
+      <w:r>
+        <w:t xml:space="preserve"> a visualization tool that </w:t>
+      </w:r>
+      <w:r>
+        <w:t>can be used to explore</w:t>
+      </w:r>
+      <w:r>
+        <w:t xml:space="preserve"> this relationship. </w:t>
+      </w:r>
+      <w:r>
+        <w:t xml:space="preserve">The intended user for my project </w:t>
+      </w:r>
+      <w:r>
+        <w:t>is</w:t>
+      </w:r>
+      <w:r>
+        <w:t xml:space="preserve"> a middle school scientist</w:t>
+      </w:r>
+      <w:r>
+        <w:t xml:space="preserve"> because t</w:t>
+      </w:r>
+      <w:r>
+        <w:t>his open debate in the scientific community presents a unique opportunity to engage students.</w:t>
+      </w:r>
+      <w:r>
+        <w:t xml:space="preserve"> Middle school scientists were selected as the intended users over high school or even post-secondary students because this is the youngest population that should be ready to make this kind of scientific evaluation and I have limited resources.</w:t>
+      </w:r>
+      <w:r>
+        <w:t xml:space="preserve"> </w:t>
+      </w:r>
+      <w:r>
+        <w:t>According to</w:t>
+      </w:r>
+      <w:r>
+        <w:t xml:space="preserve"> the</w:t>
+      </w:r>
+      <w:r>
+        <w:t xml:space="preserve"> Nebraska </w:t>
+      </w:r>
+      <w:r>
+        <w:t>Department of Education (2017)</w:t>
+      </w:r>
+      <w:r>
+        <w:t>, by the 7th grade students should be able to understand evidence for how different factors contribute to the weather and climate. Students should also understand the scientific process for asking questions and carrying out investigations by gathering evidence</w:t>
+      </w:r>
+      <w:r>
+        <w:t xml:space="preserve">. </w:t>
+      </w:r>
+      <w:r>
+        <w:t xml:space="preserve">Given the right tools, teachers could engage students in the scientific process by tasking them to perform their own investigation into the same question of weather's role in the COVID-19 pandemic. </w:t>
+      </w:r>
+      <w:r>
+        <w:lastRenderedPageBreak/>
+        <w:t>My visualization equip</w:t>
+      </w:r>
+      <w:r>
+        <w:t>s</w:t>
+      </w:r>
+      <w:r>
+        <w:t xml:space="preserve"> a teacher with a tool that students could use to explore this relationship. An activity like this would </w:t>
+      </w:r>
+      <w:r>
+        <w:t>provide</w:t>
+      </w:r>
+      <w:r>
+        <w:t xml:space="preserve"> the students </w:t>
+      </w:r>
+      <w:r>
+        <w:t xml:space="preserve">the opportunity to </w:t>
+      </w:r>
+      <w:r>
+        <w:t>think critically and ask questions about the data and what conclusions can, or cannot, be drawn.</w:t>
+      </w:r>
+    </w:p>
+    <w:p>
+      <w:pPr>
+        <w:spacing w:line="480" w:lineRule="auto"/>
+        <w:ind w:firstLine="720"/>
+      </w:pPr>
+      <w:r>
+        <w:t xml:space="preserve">In 2018, Lee and Wilkerson studied data use by middle and secondary </w:t>
+      </w:r>
+      <w:r>
+        <w:t xml:space="preserve">school </w:t>
+      </w:r>
+      <w:r>
+        <w:t>students. One of the things they looked at was how teachers can best support students working with data. One of their recommendations for teachers' use of data in the classroom was that data should be leveraged in the context of meaningful scientific pursuits. My project falls in line with this guidance because students would be asked to participate in an open debate in the scientific community and draw their own conclusions using evidence they gather using the tool.</w:t>
+      </w:r>
+    </w:p>
+    <w:p>
+      <w:pPr>
+        <w:spacing w:line="480" w:lineRule="auto"/>
+        <w:ind w:firstLine="720"/>
+      </w:pPr>
+      <w:r>
+        <w:t>A study by Linn et al.</w:t>
+      </w:r>
+      <w:r>
+        <w:t xml:space="preserve"> (2006)</w:t>
+      </w:r>
+      <w:r>
+        <w:t xml:space="preserve"> found evidence that visualization technologies can improve student learning outcomes while they learn scientific concepts. From a high level, this study compared assessment results for two groups of students who received different curriculum. One group received a normal curriculum while the other group received curriculum that included visualizations of scientific phenomena in order to help illustrate </w:t>
+      </w:r>
+      <w:r>
+        <w:t>them</w:t>
+      </w:r>
+      <w:r>
+        <w:t>. They found that both groups of students performed equally well on multiple choice assessment questions. However, the group that received the curriculum that included the visualizations performed significantly better on assessment questions that required the student to provide their own explanations. Questions that require the student to provide their own explanations are better able to discriminate varying levels of knowledge integration, making these findings significant. While my visualization does not try to explain any particular scientific phenomena like heat transfer or a chemical reaction it does provide students a visual representation of a couple scientific phenomena, disease spread and weather.</w:t>
+      </w:r>
+    </w:p>
+    <w:p>
+      <w:pPr>
+        <w:spacing w:line="480" w:lineRule="auto"/>
+        <w:ind w:firstLine="720"/>
+        <w:rPr>
+          <w:b/>
+          <w:bCs/>
+        </w:rPr>
+      </w:pPr>
+      <w:r>
+        <w:t xml:space="preserve">Existing research has been aimed at </w:t>
+      </w:r>
+      <w:r>
+        <w:t>determining</w:t>
+      </w:r>
+      <w:r>
+        <w:t xml:space="preserve"> weather's effect on the pandemic. My project aims to allow a user to explore this relationship on their own as opposed to establishing whether one </w:t>
+      </w:r>
+      <w:r>
+        <w:lastRenderedPageBreak/>
+        <w:t>exists or not.</w:t>
+      </w:r>
+      <w:r>
+        <w:t xml:space="preserve"> </w:t>
+      </w:r>
+      <w:r>
+        <w:t>My project is a web application that allow</w:t>
+      </w:r>
+      <w:r>
+        <w:t>s</w:t>
+      </w:r>
+      <w:r>
+        <w:t xml:space="preserve"> a user to explore the relationship between weather and COVID-19 in different parts of the United States</w:t>
+      </w:r>
+      <w:r>
+        <w:t xml:space="preserve"> by interacting with a map and several charting widgets that </w:t>
       </w:r>
       <w:r>
         <w:t>will</w:t>
       </w:r>
       <w:r>
-        <w:t xml:space="preserve"> build a visualization tool that </w:t>
-      </w:r>
-      <w:r>
-        <w:t>can be used to explore</w:t>
-      </w:r>
-      <w:r>
-        <w:t xml:space="preserve"> this relationship. </w:t>
-      </w:r>
-      <w:r>
-        <w:t>The intended user for my project would be a middle school scientist</w:t>
-      </w:r>
-      <w:r>
-        <w:t xml:space="preserve"> because t</w:t>
-      </w:r>
-      <w:r>
-        <w:t>his open debate in the scientific community presents a unique opportunity to engage students.</w:t>
-      </w:r>
-      <w:r>
-        <w:t xml:space="preserve"> Middle school scientists were selected as the intended users over high school or even post-secondary students because this is the youngest population that should be ready to make this kind of scientific evaluation and I have limited resources.</w:t>
-      </w:r>
-      <w:r>
-        <w:t xml:space="preserve"> </w:t>
-      </w:r>
-      <w:r>
-        <w:t>According to</w:t>
-      </w:r>
-      <w:r>
-        <w:t xml:space="preserve"> the</w:t>
-      </w:r>
-      <w:r>
-        <w:t xml:space="preserve"> Nebraska </w:t>
-      </w:r>
-      <w:r>
-        <w:t>Department of Education (2017)</w:t>
-      </w:r>
-      <w:r>
-        <w:t>, by the 7th grade students should be able to understand evidence for how different factors contribute to the weather and climate. Students should also understand the scientific process for asking questions and carrying out investigations by gathering evidence</w:t>
-      </w:r>
-      <w:r>
-        <w:t xml:space="preserve">. </w:t>
-      </w:r>
-      <w:r>
-        <w:t xml:space="preserve">Given the right tools, teachers could engage students in the scientific process by tasking them to perform their own investigation into the same question of </w:t>
-      </w:r>
-      <w:r>
-        <w:lastRenderedPageBreak/>
-        <w:t xml:space="preserve">weather's role in the COVID-19 pandemic. My visualization would equip a teacher with a tool that students could use to explore this relationship. An activity like this would </w:t>
-      </w:r>
-      <w:r>
-        <w:t>provide</w:t>
-      </w:r>
-      <w:r>
-        <w:t xml:space="preserve"> the students </w:t>
-      </w:r>
-      <w:r>
-        <w:t xml:space="preserve">the opportunity to </w:t>
-      </w:r>
-      <w:r>
-        <w:t>think critically and ask questions about the data and what conclusions can, or cannot, be drawn.</w:t>
+        <w:t xml:space="preserve"> plot weather and COVID-19 infection data side by side</w:t>
+      </w:r>
+      <w:r>
+        <w:t>.</w:t>
+      </w:r>
+    </w:p>
+    <w:p>
+      <w:pPr>
+        <w:spacing w:line="480" w:lineRule="auto"/>
+        <w:jc w:val="center"/>
+        <w:rPr>
+          <w:b/>
+          <w:bCs/>
+        </w:rPr>
+      </w:pPr>
+      <w:r>
+        <w:rPr>
+          <w:b/>
+          <w:bCs/>
+        </w:rPr>
+        <w:t>Related Work</w:t>
       </w:r>
     </w:p>
     <w:p>
@@ -691,98 +809,7 @@
         <w:ind w:firstLine="720"/>
       </w:pPr>
       <w:r>
-        <w:t xml:space="preserve">In 2018, Lee and Wilkerson studied data use by middle and secondary </w:t>
-      </w:r>
-      <w:r>
-        <w:t xml:space="preserve">school </w:t>
-      </w:r>
-      <w:r>
-        <w:t>students. One of the things they looked at was how teachers can best support students working with data. One of their recommendations for teachers' use of data in the classroom was that data should be leveraged in the context of meaningful scientific pursuits. My project falls in line with this guidance because students would be asked to participate in an open debate in the scientific community and draw their own conclusions using evidence they gather using the tool.</w:t>
-      </w:r>
-    </w:p>
-    <w:p>
-      <w:pPr>
-        <w:spacing w:line="480" w:lineRule="auto"/>
-        <w:ind w:firstLine="720"/>
-      </w:pPr>
-      <w:r>
-        <w:t>A study by Linn et al.</w:t>
-      </w:r>
-      <w:r>
-        <w:t xml:space="preserve"> (2006)</w:t>
-      </w:r>
-      <w:r>
-        <w:t xml:space="preserve"> found evidence that visualization technologies can improve student learning outcomes while they learn scientific concepts. From a high level, this study compared assessment results for two groups of students who received different curriculum. One group received a normal curriculum while the other group received curriculum that included visualizations of scientific phenomena in order to help illustrate </w:t>
-      </w:r>
-      <w:r>
-        <w:t>them</w:t>
-      </w:r>
-      <w:r>
-        <w:t>. They found that both groups of students performed equally well on multiple choice assessment questions. However, the group that received the curriculum that included the visualizations performed significantly better on assessment questions that required the student to provide their own explanations. Questions that require the student to provide their own explanations are better able to discriminate varying levels of knowledge integration, making these findings significant. While my visualization does not try to explain any particular scientific phenomena like heat transfer or a chemical reaction it does provide students a visual representation of a couple scientific phenomena, disease spread and weather.</w:t>
-      </w:r>
-    </w:p>
-    <w:p>
-      <w:pPr>
-        <w:spacing w:line="480" w:lineRule="auto"/>
-        <w:ind w:firstLine="720"/>
-        <w:rPr>
-          <w:b/>
-          <w:bCs/>
-        </w:rPr>
-      </w:pPr>
-      <w:r>
-        <w:lastRenderedPageBreak/>
-        <w:t xml:space="preserve">Existing research has been aimed at </w:t>
-      </w:r>
-      <w:r>
-        <w:t>determining</w:t>
-      </w:r>
-      <w:r>
-        <w:t xml:space="preserve"> weather's effect on the pandemic. My project aims to allow a user to explore this relationship on their own as opposed to establishing whether one exists or not.</w:t>
-      </w:r>
-      <w:r>
-        <w:t xml:space="preserve"> </w:t>
-      </w:r>
-      <w:r>
-        <w:t>My proposed project is a web application that would allow a user to explore the relationship between weather and COVID-19 in different parts of the United States</w:t>
-      </w:r>
-      <w:r>
-        <w:t xml:space="preserve"> by interacting with a map and several charting widgets that </w:t>
-      </w:r>
-      <w:r>
-        <w:t>will</w:t>
-      </w:r>
-      <w:r>
-        <w:t xml:space="preserve"> plot weather and COVID-19 infection data side by side</w:t>
-      </w:r>
-      <w:r>
-        <w:t>.</w:t>
-      </w:r>
-    </w:p>
-    <w:p>
-      <w:pPr>
-        <w:spacing w:line="480" w:lineRule="auto"/>
-        <w:jc w:val="center"/>
-        <w:rPr>
-          <w:b/>
-          <w:bCs/>
-        </w:rPr>
-      </w:pPr>
-      <w:r>
-        <w:rPr>
-          <w:b/>
-          <w:bCs/>
-        </w:rPr>
-        <w:t>Related Work</w:t>
-      </w:r>
-    </w:p>
-    <w:p>
-      <w:pPr>
-        <w:spacing w:line="480" w:lineRule="auto"/>
-        <w:ind w:firstLine="720"/>
-      </w:pPr>
-      <w:r>
-        <w:t xml:space="preserve">In this section I will compare some existing COVID-19 data visualizations </w:t>
+        <w:t xml:space="preserve">In this section I compare some existing COVID-19 data visualizations </w:t>
       </w:r>
       <w:r>
         <w:t>to</w:t>
@@ -797,7 +824,7 @@
         <w:t xml:space="preserve"> work as well as some gaps in that work.</w:t>
       </w:r>
       <w:r>
-        <w:t xml:space="preserve"> I will also highlight some existing literature on how students interpret graphs as well as best practices for presenting graphs to students.</w:t>
+        <w:t xml:space="preserve"> I also highlight some existing literature on how students interpret graphs as well as best practices for presenting graphs to students.</w:t>
       </w:r>
       <w:r>
         <w:t xml:space="preserve"> </w:t>
@@ -1316,7 +1343,13 @@
         <w:t>Therefore,</w:t>
       </w:r>
       <w:r>
-        <w:t xml:space="preserve"> my visualization will use county level COVID-19 data.</w:t>
+        <w:t xml:space="preserve"> my visualization use</w:t>
+      </w:r>
+      <w:r>
+        <w:t>s</w:t>
+      </w:r>
+      <w:r>
+        <w:t xml:space="preserve"> county level COVID-19 data.</w:t>
       </w:r>
       <w:r>
         <w:t xml:space="preserve"> </w:t>
@@ -1325,7 +1358,13 @@
         <w:t>All</w:t>
       </w:r>
       <w:r>
-        <w:t xml:space="preserve"> the organizations offered the same COVID-19 data points in their visualizations (cases, deaths, etc.). For my purposes of allowing a user to compare COVID-19 infection rates to weather patterns I will only be using confirmed COVID-19 case counts.</w:t>
+        <w:t xml:space="preserve"> the organizations offered the same COVID-19 data points in their visualizations (cases, deaths, etc.). For my purposes of allowing a user to compare COVID-19 infection rates to weather patterns I only us</w:t>
+      </w:r>
+      <w:r>
+        <w:t>e</w:t>
+      </w:r>
+      <w:r>
+        <w:t xml:space="preserve"> confirmed COVID-19 case counts.</w:t>
       </w:r>
     </w:p>
     <w:p>
@@ -1340,17 +1379,17 @@
         <w:t xml:space="preserve">have </w:t>
       </w:r>
       <w:r>
-        <w:t>looked at, all 3 provided some sort of spatial view for the COVID-19 data. This is why I will be displaying a map to the user that they can interact with in order to view data at their location of interest.</w:t>
+        <w:t>looked at, all 3 provided some sort of spatial view for the COVID-19 data. This is why I display a map to the user that they can interact with in order to view data at their location of interest.</w:t>
       </w:r>
       <w:r>
         <w:t xml:space="preserve"> </w:t>
       </w:r>
       <w:r>
-        <w:t xml:space="preserve">These organizations </w:t>
+        <w:t xml:space="preserve">These organizations offered a </w:t>
       </w:r>
       <w:r>
         <w:lastRenderedPageBreak/>
-        <w:t xml:space="preserve">offered a variety of levels of configurability in their visualizations. Given that the purpose of my visualization is to allow a user to explore the data on their own I will offer a high level of configurability in my visualization in order to allow a user to visualize the data in </w:t>
+        <w:t xml:space="preserve">variety of levels of configurability in their visualizations. Given that the purpose of my visualization is to allow a user to explore the data on their own I offer a high level of configurability in my visualization in order to allow a user to visualize the data in </w:t>
       </w:r>
       <w:r>
         <w:t>multiple</w:t>
@@ -1389,10 +1428,13 @@
         <w:t>are not designed for exploring the relationship between weather and COVID-19 transmission</w:t>
       </w:r>
       <w:r>
-        <w:t xml:space="preserve">. My visualization will </w:t>
-      </w:r>
-      <w:r>
-        <w:t>be designed for exploring this relationship</w:t>
+        <w:t xml:space="preserve">. My visualization </w:t>
+      </w:r>
+      <w:r>
+        <w:t>is</w:t>
+      </w:r>
+      <w:r>
+        <w:t xml:space="preserve"> designed for exploring this relationship</w:t>
       </w:r>
       <w:r>
         <w:t>.</w:t>
@@ -3419,19 +3461,7 @@
           <w:rPr>
             <w:rStyle w:val="Hyperlink"/>
           </w:rPr>
-          <w:t>https://github.com/npalacio/covid-and-weather-data</w:t>
-        </w:r>
-        <w:r>
-          <w:rPr>
-            <w:rStyle w:val="Hyperlink"/>
-          </w:rPr>
-          <w:t>-</w:t>
-        </w:r>
-        <w:r>
-          <w:rPr>
-            <w:rStyle w:val="Hyperlink"/>
-          </w:rPr>
-          <w:t>visualization</w:t>
+          <w:t>https://github.com/npalacio/covid-and-weather-data-visualization</w:t>
         </w:r>
       </w:hyperlink>
       <w:r>
@@ -4074,7 +4104,7 @@
 </file>
 
 <file path=word/numbering.xml><?xml version="1.0" encoding="utf-8"?>
-<w:numbering xmlns:wpc="http://schemas.microsoft.com/office/word/2010/wordprocessingCanvas" xmlns:cx="http://schemas.microsoft.com/office/drawing/2014/chartex" xmlns:cx1="http://schemas.microsoft.com/office/drawing/2015/9/8/chartex" xmlns:cx2="http://schemas.microsoft.com/office/drawing/2015/10/21/chartex" xmlns:cx3="http://schemas.microsoft.com/office/drawing/2016/5/9/chartex" xmlns:cx4="http://schemas.microsoft.com/office/drawing/2016/5/10/chartex" xmlns:cx5="http://schemas.microsoft.com/office/drawing/2016/5/11/chartex" xmlns:cx6="http://schemas.microsoft.com/office/drawing/2016/5/12/chartex" xmlns:cx7="http://schemas.microsoft.com/office/drawing/2016/5/13/chartex" xmlns:cx8="http://schemas.microsoft.com/office/drawing/2016/5/14/chartex" xmlns:mc="http://schemas.openxmlformats.org/markup-compatibility/2006" xmlns:aink="http://schemas.microsoft.com/office/drawing/2016/ink" xmlns:am3d="http://schemas.microsoft.com/office/drawing/2017/model3d" xmlns:o="urn:schemas-microsoft-com:office:office" xmlns:r="http://schemas.openxmlformats.org/officeDocument/2006/relationships" xmlns:m="http://schemas.openxmlformats.org/officeDocument/2006/math" xmlns:v="urn:schemas-microsoft-com:vml" xmlns:wp14="http://schemas.microsoft.com/office/word/2010/wordprocessingDrawing" xmlns:wp="http://schemas.openxmlformats.org/drawingml/2006/wordprocessingDrawing" xmlns:w10="urn:schemas-microsoft-com:office:word" xmlns:w="http://schemas.openxmlformats.org/wordprocessingml/2006/main" xmlns:w14="http://schemas.microsoft.com/office/word/2010/wordml" xmlns:w15="http://schemas.microsoft.com/office/word/2012/wordml" xmlns:w16cex="http://schemas.microsoft.com/office/word/2018/wordml/cex" xmlns:w16cid="http://schemas.microsoft.com/office/word/2016/wordml/cid" xmlns:w16="http://schemas.microsoft.com/office/word/2018/wordml" xmlns:w16se="http://schemas.microsoft.com/office/word/2015/wordml/symex" xmlns:wpg="http://schemas.microsoft.com/office/word/2010/wordprocessingGroup" xmlns:wpi="http://schemas.microsoft.com/office/word/2010/wordprocessingInk" xmlns:wne="http://schemas.microsoft.com/office/word/2006/wordml" xmlns:wps="http://schemas.microsoft.com/office/word/2010/wordprocessingShape" mc:Ignorable="w14 w15 w16se w16cid w16 w16cex wp14">
+<w:numbering xmlns:wpc="http://schemas.microsoft.com/office/word/2010/wordprocessingCanvas" xmlns:cx="http://schemas.microsoft.com/office/drawing/2014/chartex" xmlns:cx1="http://schemas.microsoft.com/office/drawing/2015/9/8/chartex" xmlns:cx2="http://schemas.microsoft.com/office/drawing/2015/10/21/chartex" xmlns:cx3="http://schemas.microsoft.com/office/drawing/2016/5/9/chartex" xmlns:cx4="http://schemas.microsoft.com/office/drawing/2016/5/10/chartex" xmlns:cx5="http://schemas.microsoft.com/office/drawing/2016/5/11/chartex" xmlns:cx6="http://schemas.microsoft.com/office/drawing/2016/5/12/chartex" xmlns:cx7="http://schemas.microsoft.com/office/drawing/2016/5/13/chartex" xmlns:cx8="http://schemas.microsoft.com/office/drawing/2016/5/14/chartex" xmlns:mc="http://schemas.openxmlformats.org/markup-compatibility/2006" xmlns:aink="http://schemas.microsoft.com/office/drawing/2016/ink" xmlns:am3d="http://schemas.microsoft.com/office/drawing/2017/model3d" xmlns:o="urn:schemas-microsoft-com:office:office" xmlns:r="http://schemas.openxmlformats.org/officeDocument/2006/relationships" xmlns:m="http://schemas.openxmlformats.org/officeDocument/2006/math" xmlns:v="urn:schemas-microsoft-com:vml" xmlns:wp14="http://schemas.microsoft.com/office/word/2010/wordprocessingDrawing" xmlns:wp="http://schemas.openxmlformats.org/drawingml/2006/wordprocessingDrawing" xmlns:w10="urn:schemas-microsoft-com:office:word" xmlns:w="http://schemas.openxmlformats.org/wordprocessingml/2006/main" xmlns:w14="http://schemas.microsoft.com/office/word/2010/wordml" xmlns:w15="http://schemas.microsoft.com/office/word/2012/wordml" xmlns:w16cex="http://schemas.microsoft.com/office/word/2018/wordml/cex" xmlns:w16cid="http://schemas.microsoft.com/office/word/2016/wordml/cid" xmlns:w16="http://schemas.microsoft.com/office/word/2018/wordml" xmlns:w16sdtdh="http://schemas.microsoft.com/office/word/2020/wordml/sdtdatahash" xmlns:w16se="http://schemas.microsoft.com/office/word/2015/wordml/symex" xmlns:wpg="http://schemas.microsoft.com/office/word/2010/wordprocessingGroup" xmlns:wpi="http://schemas.microsoft.com/office/word/2010/wordprocessingInk" xmlns:wne="http://schemas.microsoft.com/office/word/2006/wordml" xmlns:wps="http://schemas.microsoft.com/office/word/2010/wordprocessingShape" mc:Ignorable="w14 w15 w16se w16cid w16 w16cex w16sdtdh wp14">
   <w:abstractNum w:abstractNumId="0" w15:restartNumberingAfterBreak="0">
     <w:nsid w:val="0D471CE9"/>
     <w:multiLevelType w:val="multilevel"/>
@@ -4347,7 +4377,7 @@
 </file>
 
 <file path=word/styles.xml><?xml version="1.0" encoding="utf-8"?>
-<w:styles xmlns:mc="http://schemas.openxmlformats.org/markup-compatibility/2006" xmlns:r="http://schemas.openxmlformats.org/officeDocument/2006/relationships" xmlns:w="http://schemas.openxmlformats.org/wordprocessingml/2006/main" xmlns:w14="http://schemas.microsoft.com/office/word/2010/wordml" xmlns:w15="http://schemas.microsoft.com/office/word/2012/wordml" xmlns:w16cex="http://schemas.microsoft.com/office/word/2018/wordml/cex" xmlns:w16cid="http://schemas.microsoft.com/office/word/2016/wordml/cid" xmlns:w16="http://schemas.microsoft.com/office/word/2018/wordml" xmlns:w16se="http://schemas.microsoft.com/office/word/2015/wordml/symex" mc:Ignorable="w14 w15 w16se w16cid w16 w16cex">
+<w:styles xmlns:mc="http://schemas.openxmlformats.org/markup-compatibility/2006" xmlns:r="http://schemas.openxmlformats.org/officeDocument/2006/relationships" xmlns:w="http://schemas.openxmlformats.org/wordprocessingml/2006/main" xmlns:w14="http://schemas.microsoft.com/office/word/2010/wordml" xmlns:w15="http://schemas.microsoft.com/office/word/2012/wordml" xmlns:w16cex="http://schemas.microsoft.com/office/word/2018/wordml/cex" xmlns:w16cid="http://schemas.microsoft.com/office/word/2016/wordml/cid" xmlns:w16="http://schemas.microsoft.com/office/word/2018/wordml" xmlns:w16sdtdh="http://schemas.microsoft.com/office/word/2020/wordml/sdtdatahash" xmlns:w16se="http://schemas.microsoft.com/office/word/2015/wordml/symex" mc:Ignorable="w14 w15 w16se w16cid w16 w16cex w16sdtdh">
   <w:docDefaults>
     <w:rPrDefault>
       <w:rPr>
@@ -4749,6 +4779,7 @@
   <w:style w:type="character" w:default="1" w:styleId="DefaultParagraphFont">
     <w:name w:val="Default Paragraph Font"/>
     <w:uiPriority w:val="1"/>
+    <w:semiHidden/>
     <w:unhideWhenUsed/>
   </w:style>
   <w:style w:type="table" w:default="1" w:styleId="TableNormal">

</xml_diff>